<commit_message>
Fixed a typo in the instructions
</commit_message>
<xml_diff>
--- a/Labs/Lab05/GroupC/CS133JS_Lab05_Instructions-GroupC.docx
+++ b/Labs/Lab05/GroupC/CS133JS_Lab05_Instructions-GroupC.docx
@@ -1,6 +1,6 @@
 
 <file path=word/document.xml><?xml version="1.0" encoding="utf-8"?>
-<w:document xmlns:wpc="http://schemas.microsoft.com/office/word/2010/wordprocessingCanvas" xmlns:cx="http://schemas.microsoft.com/office/drawing/2014/chartex" xmlns:cx1="http://schemas.microsoft.com/office/drawing/2015/9/8/chartex" xmlns:cx2="http://schemas.microsoft.com/office/drawing/2015/10/21/chartex" xmlns:cx3="http://schemas.microsoft.com/office/drawing/2016/5/9/chartex" xmlns:cx4="http://schemas.microsoft.com/office/drawing/2016/5/10/chartex" xmlns:cx5="http://schemas.microsoft.com/office/drawing/2016/5/11/chartex" xmlns:cx6="http://schemas.microsoft.com/office/drawing/2016/5/12/chartex" xmlns:cx7="http://schemas.microsoft.com/office/drawing/2016/5/13/chartex" xmlns:cx8="http://schemas.microsoft.com/office/drawing/2016/5/14/chartex" xmlns:mc="http://schemas.openxmlformats.org/markup-compatibility/2006" xmlns:aink="http://schemas.microsoft.com/office/drawing/2016/ink" xmlns:am3d="http://schemas.microsoft.com/office/drawing/2017/model3d" xmlns:o="urn:schemas-microsoft-com:office:office" xmlns:oel="http://schemas.microsoft.com/office/2019/extlst" xmlns:r="http://schemas.openxmlformats.org/officeDocument/2006/relationships" xmlns:m="http://schemas.openxmlformats.org/officeDocument/2006/math" xmlns:v="urn:schemas-microsoft-com:vml" xmlns:wp14="http://schemas.microsoft.com/office/word/2010/wordprocessingDrawing" xmlns:wp="http://schemas.openxmlformats.org/drawingml/2006/wordprocessingDrawing" xmlns:w10="urn:schemas-microsoft-com:office:word" xmlns:w="http://schemas.openxmlformats.org/wordprocessingml/2006/main" xmlns:w14="http://schemas.microsoft.com/office/word/2010/wordml" xmlns:w15="http://schemas.microsoft.com/office/word/2012/wordml" xmlns:w16cex="http://schemas.microsoft.com/office/word/2018/wordml/cex" xmlns:w16cid="http://schemas.microsoft.com/office/word/2016/wordml/cid" xmlns:w16="http://schemas.microsoft.com/office/word/2018/wordml" xmlns:w16sdtdh="http://schemas.microsoft.com/office/word/2020/wordml/sdtdatahash" xmlns:w16se="http://schemas.microsoft.com/office/word/2015/wordml/symex" xmlns:wpg="http://schemas.microsoft.com/office/word/2010/wordprocessingGroup" xmlns:wpi="http://schemas.microsoft.com/office/word/2010/wordprocessingInk" xmlns:wne="http://schemas.microsoft.com/office/word/2006/wordml" xmlns:wps="http://schemas.microsoft.com/office/word/2010/wordprocessingShape" mc:Ignorable="w14 w15 w16se w16cid w16 w16cex w16sdtdh wp14">
+<w:document xmlns:wpc="http://schemas.microsoft.com/office/word/2010/wordprocessingCanvas" xmlns:cx="http://schemas.microsoft.com/office/drawing/2014/chartex" xmlns:cx1="http://schemas.microsoft.com/office/drawing/2015/9/8/chartex" xmlns:cx2="http://schemas.microsoft.com/office/drawing/2015/10/21/chartex" xmlns:cx3="http://schemas.microsoft.com/office/drawing/2016/5/9/chartex" xmlns:cx4="http://schemas.microsoft.com/office/drawing/2016/5/10/chartex" xmlns:cx5="http://schemas.microsoft.com/office/drawing/2016/5/11/chartex" xmlns:cx6="http://schemas.microsoft.com/office/drawing/2016/5/12/chartex" xmlns:cx7="http://schemas.microsoft.com/office/drawing/2016/5/13/chartex" xmlns:cx8="http://schemas.microsoft.com/office/drawing/2016/5/14/chartex" xmlns:mc="http://schemas.openxmlformats.org/markup-compatibility/2006" xmlns:aink="http://schemas.microsoft.com/office/drawing/2016/ink" xmlns:am3d="http://schemas.microsoft.com/office/drawing/2017/model3d" xmlns:o="urn:schemas-microsoft-com:office:office" xmlns:r="http://schemas.openxmlformats.org/officeDocument/2006/relationships" xmlns:m="http://schemas.openxmlformats.org/officeDocument/2006/math" xmlns:v="urn:schemas-microsoft-com:vml" xmlns:wp14="http://schemas.microsoft.com/office/word/2010/wordprocessingDrawing" xmlns:wp="http://schemas.openxmlformats.org/drawingml/2006/wordprocessingDrawing" xmlns:w10="urn:schemas-microsoft-com:office:word" xmlns:w="http://schemas.openxmlformats.org/wordprocessingml/2006/main" xmlns:w14="http://schemas.microsoft.com/office/word/2010/wordml" xmlns:w15="http://schemas.microsoft.com/office/word/2012/wordml" xmlns:w16cex="http://schemas.microsoft.com/office/word/2018/wordml/cex" xmlns:w16cid="http://schemas.microsoft.com/office/word/2016/wordml/cid" xmlns:w16="http://schemas.microsoft.com/office/word/2018/wordml" xmlns:w16sdtdh="http://schemas.microsoft.com/office/word/2020/wordml/sdtdatahash" xmlns:w16se="http://schemas.microsoft.com/office/word/2015/wordml/symex" xmlns:wpg="http://schemas.microsoft.com/office/word/2010/wordprocessingGroup" xmlns:wpi="http://schemas.microsoft.com/office/word/2010/wordprocessingInk" xmlns:wne="http://schemas.microsoft.com/office/word/2006/wordml" xmlns:wps="http://schemas.microsoft.com/office/word/2010/wordprocessingShape" mc:Ignorable="w14 w15 w16se w16cid w16 w16cex w16sdtdh wp14">
   <w:body>
     <w:p>
       <w:pPr>
@@ -713,7 +713,15 @@
           <w:iCs/>
           <w:szCs w:val="28"/>
         </w:rPr>
-        <w:t>Decimal</w:t>
+        <w:t>d</w:t>
+      </w:r>
+      <w:r>
+        <w:rPr>
+          <w:i/>
+          <w:iCs/>
+          <w:szCs w:val="28"/>
+        </w:rPr>
+        <w:t>ecimal</w:t>
       </w:r>
       <w:r>
         <w:rPr>
@@ -2442,7 +2450,7 @@
 </file>
 
 <file path=word/endnotes.xml><?xml version="1.0" encoding="utf-8"?>
-<w:endnotes xmlns:wpc="http://schemas.microsoft.com/office/word/2010/wordprocessingCanvas" xmlns:cx="http://schemas.microsoft.com/office/drawing/2014/chartex" xmlns:cx1="http://schemas.microsoft.com/office/drawing/2015/9/8/chartex" xmlns:cx2="http://schemas.microsoft.com/office/drawing/2015/10/21/chartex" xmlns:cx3="http://schemas.microsoft.com/office/drawing/2016/5/9/chartex" xmlns:cx4="http://schemas.microsoft.com/office/drawing/2016/5/10/chartex" xmlns:cx5="http://schemas.microsoft.com/office/drawing/2016/5/11/chartex" xmlns:cx6="http://schemas.microsoft.com/office/drawing/2016/5/12/chartex" xmlns:cx7="http://schemas.microsoft.com/office/drawing/2016/5/13/chartex" xmlns:cx8="http://schemas.microsoft.com/office/drawing/2016/5/14/chartex" xmlns:mc="http://schemas.openxmlformats.org/markup-compatibility/2006" xmlns:aink="http://schemas.microsoft.com/office/drawing/2016/ink" xmlns:am3d="http://schemas.microsoft.com/office/drawing/2017/model3d" xmlns:o="urn:schemas-microsoft-com:office:office" xmlns:oel="http://schemas.microsoft.com/office/2019/extlst" xmlns:r="http://schemas.openxmlformats.org/officeDocument/2006/relationships" xmlns:m="http://schemas.openxmlformats.org/officeDocument/2006/math" xmlns:v="urn:schemas-microsoft-com:vml" xmlns:wp14="http://schemas.microsoft.com/office/word/2010/wordprocessingDrawing" xmlns:wp="http://schemas.openxmlformats.org/drawingml/2006/wordprocessingDrawing" xmlns:w10="urn:schemas-microsoft-com:office:word" xmlns:w="http://schemas.openxmlformats.org/wordprocessingml/2006/main" xmlns:w14="http://schemas.microsoft.com/office/word/2010/wordml" xmlns:w15="http://schemas.microsoft.com/office/word/2012/wordml" xmlns:w16cex="http://schemas.microsoft.com/office/word/2018/wordml/cex" xmlns:w16cid="http://schemas.microsoft.com/office/word/2016/wordml/cid" xmlns:w16="http://schemas.microsoft.com/office/word/2018/wordml" xmlns:w16sdtdh="http://schemas.microsoft.com/office/word/2020/wordml/sdtdatahash" xmlns:w16se="http://schemas.microsoft.com/office/word/2015/wordml/symex" xmlns:wpg="http://schemas.microsoft.com/office/word/2010/wordprocessingGroup" xmlns:wpi="http://schemas.microsoft.com/office/word/2010/wordprocessingInk" xmlns:wne="http://schemas.microsoft.com/office/word/2006/wordml" xmlns:wps="http://schemas.microsoft.com/office/word/2010/wordprocessingShape" mc:Ignorable="w14 w15 w16se w16cid w16 w16cex w16sdtdh wp14">
+<w:endnotes xmlns:wpc="http://schemas.microsoft.com/office/word/2010/wordprocessingCanvas" xmlns:cx="http://schemas.microsoft.com/office/drawing/2014/chartex" xmlns:cx1="http://schemas.microsoft.com/office/drawing/2015/9/8/chartex" xmlns:cx2="http://schemas.microsoft.com/office/drawing/2015/10/21/chartex" xmlns:cx3="http://schemas.microsoft.com/office/drawing/2016/5/9/chartex" xmlns:cx4="http://schemas.microsoft.com/office/drawing/2016/5/10/chartex" xmlns:cx5="http://schemas.microsoft.com/office/drawing/2016/5/11/chartex" xmlns:cx6="http://schemas.microsoft.com/office/drawing/2016/5/12/chartex" xmlns:cx7="http://schemas.microsoft.com/office/drawing/2016/5/13/chartex" xmlns:cx8="http://schemas.microsoft.com/office/drawing/2016/5/14/chartex" xmlns:mc="http://schemas.openxmlformats.org/markup-compatibility/2006" xmlns:aink="http://schemas.microsoft.com/office/drawing/2016/ink" xmlns:am3d="http://schemas.microsoft.com/office/drawing/2017/model3d" xmlns:o="urn:schemas-microsoft-com:office:office" xmlns:r="http://schemas.openxmlformats.org/officeDocument/2006/relationships" xmlns:m="http://schemas.openxmlformats.org/officeDocument/2006/math" xmlns:v="urn:schemas-microsoft-com:vml" xmlns:wp14="http://schemas.microsoft.com/office/word/2010/wordprocessingDrawing" xmlns:wp="http://schemas.openxmlformats.org/drawingml/2006/wordprocessingDrawing" xmlns:w10="urn:schemas-microsoft-com:office:word" xmlns:w="http://schemas.openxmlformats.org/wordprocessingml/2006/main" xmlns:w14="http://schemas.microsoft.com/office/word/2010/wordml" xmlns:w15="http://schemas.microsoft.com/office/word/2012/wordml" xmlns:w16cex="http://schemas.microsoft.com/office/word/2018/wordml/cex" xmlns:w16cid="http://schemas.microsoft.com/office/word/2016/wordml/cid" xmlns:w16="http://schemas.microsoft.com/office/word/2018/wordml" xmlns:w16sdtdh="http://schemas.microsoft.com/office/word/2020/wordml/sdtdatahash" xmlns:w16se="http://schemas.microsoft.com/office/word/2015/wordml/symex" xmlns:wpg="http://schemas.microsoft.com/office/word/2010/wordprocessingGroup" xmlns:wpi="http://schemas.microsoft.com/office/word/2010/wordprocessingInk" xmlns:wne="http://schemas.microsoft.com/office/word/2006/wordml" xmlns:wps="http://schemas.microsoft.com/office/word/2010/wordprocessingShape" mc:Ignorable="w14 w15 w16se w16cid w16 w16cex w16sdtdh wp14">
   <w:endnote w:type="separator" w:id="-1">
     <w:p>
       <w:r>
@@ -2461,7 +2469,7 @@
 </file>
 
 <file path=word/footer1.xml><?xml version="1.0" encoding="utf-8"?>
-<w:ftr xmlns:wpc="http://schemas.microsoft.com/office/word/2010/wordprocessingCanvas" xmlns:cx="http://schemas.microsoft.com/office/drawing/2014/chartex" xmlns:cx1="http://schemas.microsoft.com/office/drawing/2015/9/8/chartex" xmlns:cx2="http://schemas.microsoft.com/office/drawing/2015/10/21/chartex" xmlns:cx3="http://schemas.microsoft.com/office/drawing/2016/5/9/chartex" xmlns:cx4="http://schemas.microsoft.com/office/drawing/2016/5/10/chartex" xmlns:cx5="http://schemas.microsoft.com/office/drawing/2016/5/11/chartex" xmlns:cx6="http://schemas.microsoft.com/office/drawing/2016/5/12/chartex" xmlns:cx7="http://schemas.microsoft.com/office/drawing/2016/5/13/chartex" xmlns:cx8="http://schemas.microsoft.com/office/drawing/2016/5/14/chartex" xmlns:mc="http://schemas.openxmlformats.org/markup-compatibility/2006" xmlns:aink="http://schemas.microsoft.com/office/drawing/2016/ink" xmlns:am3d="http://schemas.microsoft.com/office/drawing/2017/model3d" xmlns:o="urn:schemas-microsoft-com:office:office" xmlns:oel="http://schemas.microsoft.com/office/2019/extlst" xmlns:r="http://schemas.openxmlformats.org/officeDocument/2006/relationships" xmlns:m="http://schemas.openxmlformats.org/officeDocument/2006/math" xmlns:v="urn:schemas-microsoft-com:vml" xmlns:wp14="http://schemas.microsoft.com/office/word/2010/wordprocessingDrawing" xmlns:wp="http://schemas.openxmlformats.org/drawingml/2006/wordprocessingDrawing" xmlns:w10="urn:schemas-microsoft-com:office:word" xmlns:w="http://schemas.openxmlformats.org/wordprocessingml/2006/main" xmlns:w14="http://schemas.microsoft.com/office/word/2010/wordml" xmlns:w15="http://schemas.microsoft.com/office/word/2012/wordml" xmlns:w16cex="http://schemas.microsoft.com/office/word/2018/wordml/cex" xmlns:w16cid="http://schemas.microsoft.com/office/word/2016/wordml/cid" xmlns:w16="http://schemas.microsoft.com/office/word/2018/wordml" xmlns:w16sdtdh="http://schemas.microsoft.com/office/word/2020/wordml/sdtdatahash" xmlns:w16se="http://schemas.microsoft.com/office/word/2015/wordml/symex" xmlns:wpg="http://schemas.microsoft.com/office/word/2010/wordprocessingGroup" xmlns:wpi="http://schemas.microsoft.com/office/word/2010/wordprocessingInk" xmlns:wne="http://schemas.microsoft.com/office/word/2006/wordml" xmlns:wps="http://schemas.microsoft.com/office/word/2010/wordprocessingShape" mc:Ignorable="w14 w15 w16se w16cid w16 w16cex w16sdtdh wp14">
+<w:ftr xmlns:wpc="http://schemas.microsoft.com/office/word/2010/wordprocessingCanvas" xmlns:cx="http://schemas.microsoft.com/office/drawing/2014/chartex" xmlns:cx1="http://schemas.microsoft.com/office/drawing/2015/9/8/chartex" xmlns:cx2="http://schemas.microsoft.com/office/drawing/2015/10/21/chartex" xmlns:cx3="http://schemas.microsoft.com/office/drawing/2016/5/9/chartex" xmlns:cx4="http://schemas.microsoft.com/office/drawing/2016/5/10/chartex" xmlns:cx5="http://schemas.microsoft.com/office/drawing/2016/5/11/chartex" xmlns:cx6="http://schemas.microsoft.com/office/drawing/2016/5/12/chartex" xmlns:cx7="http://schemas.microsoft.com/office/drawing/2016/5/13/chartex" xmlns:cx8="http://schemas.microsoft.com/office/drawing/2016/5/14/chartex" xmlns:mc="http://schemas.openxmlformats.org/markup-compatibility/2006" xmlns:aink="http://schemas.microsoft.com/office/drawing/2016/ink" xmlns:am3d="http://schemas.microsoft.com/office/drawing/2017/model3d" xmlns:o="urn:schemas-microsoft-com:office:office" xmlns:r="http://schemas.openxmlformats.org/officeDocument/2006/relationships" xmlns:m="http://schemas.openxmlformats.org/officeDocument/2006/math" xmlns:v="urn:schemas-microsoft-com:vml" xmlns:wp14="http://schemas.microsoft.com/office/word/2010/wordprocessingDrawing" xmlns:wp="http://schemas.openxmlformats.org/drawingml/2006/wordprocessingDrawing" xmlns:w10="urn:schemas-microsoft-com:office:word" xmlns:w="http://schemas.openxmlformats.org/wordprocessingml/2006/main" xmlns:w14="http://schemas.microsoft.com/office/word/2010/wordml" xmlns:w15="http://schemas.microsoft.com/office/word/2012/wordml" xmlns:w16cex="http://schemas.microsoft.com/office/word/2018/wordml/cex" xmlns:w16cid="http://schemas.microsoft.com/office/word/2016/wordml/cid" xmlns:w16="http://schemas.microsoft.com/office/word/2018/wordml" xmlns:w16sdtdh="http://schemas.microsoft.com/office/word/2020/wordml/sdtdatahash" xmlns:w16se="http://schemas.microsoft.com/office/word/2015/wordml/symex" xmlns:wpg="http://schemas.microsoft.com/office/word/2010/wordprocessingGroup" xmlns:wpi="http://schemas.microsoft.com/office/word/2010/wordprocessingInk" xmlns:wne="http://schemas.microsoft.com/office/word/2006/wordml" xmlns:wps="http://schemas.microsoft.com/office/word/2010/wordprocessingShape" mc:Ignorable="w14 w15 w16se w16cid w16 w16cex w16sdtdh wp14">
   <w:sdt>
     <w:sdtPr>
       <w:rPr>
@@ -2473,6 +2481,11 @@
         <w:docPartUnique/>
       </w:docPartObj>
     </w:sdtPr>
+    <w:sdtEndPr>
+      <w:rPr>
+        <w:rStyle w:val="PageNumber"/>
+      </w:rPr>
+    </w:sdtEndPr>
     <w:sdtContent>
       <w:p>
         <w:pPr>
@@ -2513,7 +2526,7 @@
 </file>
 
 <file path=word/footer2.xml><?xml version="1.0" encoding="utf-8"?>
-<w:ftr xmlns:wpc="http://schemas.microsoft.com/office/word/2010/wordprocessingCanvas" xmlns:cx="http://schemas.microsoft.com/office/drawing/2014/chartex" xmlns:cx1="http://schemas.microsoft.com/office/drawing/2015/9/8/chartex" xmlns:cx2="http://schemas.microsoft.com/office/drawing/2015/10/21/chartex" xmlns:cx3="http://schemas.microsoft.com/office/drawing/2016/5/9/chartex" xmlns:cx4="http://schemas.microsoft.com/office/drawing/2016/5/10/chartex" xmlns:cx5="http://schemas.microsoft.com/office/drawing/2016/5/11/chartex" xmlns:cx6="http://schemas.microsoft.com/office/drawing/2016/5/12/chartex" xmlns:cx7="http://schemas.microsoft.com/office/drawing/2016/5/13/chartex" xmlns:cx8="http://schemas.microsoft.com/office/drawing/2016/5/14/chartex" xmlns:mc="http://schemas.openxmlformats.org/markup-compatibility/2006" xmlns:aink="http://schemas.microsoft.com/office/drawing/2016/ink" xmlns:am3d="http://schemas.microsoft.com/office/drawing/2017/model3d" xmlns:o="urn:schemas-microsoft-com:office:office" xmlns:oel="http://schemas.microsoft.com/office/2019/extlst" xmlns:r="http://schemas.openxmlformats.org/officeDocument/2006/relationships" xmlns:m="http://schemas.openxmlformats.org/officeDocument/2006/math" xmlns:v="urn:schemas-microsoft-com:vml" xmlns:wp14="http://schemas.microsoft.com/office/word/2010/wordprocessingDrawing" xmlns:wp="http://schemas.openxmlformats.org/drawingml/2006/wordprocessingDrawing" xmlns:w10="urn:schemas-microsoft-com:office:word" xmlns:w="http://schemas.openxmlformats.org/wordprocessingml/2006/main" xmlns:w14="http://schemas.microsoft.com/office/word/2010/wordml" xmlns:w15="http://schemas.microsoft.com/office/word/2012/wordml" xmlns:w16cex="http://schemas.microsoft.com/office/word/2018/wordml/cex" xmlns:w16cid="http://schemas.microsoft.com/office/word/2016/wordml/cid" xmlns:w16="http://schemas.microsoft.com/office/word/2018/wordml" xmlns:w16sdtdh="http://schemas.microsoft.com/office/word/2020/wordml/sdtdatahash" xmlns:w16se="http://schemas.microsoft.com/office/word/2015/wordml/symex" xmlns:wpg="http://schemas.microsoft.com/office/word/2010/wordprocessingGroup" xmlns:wpi="http://schemas.microsoft.com/office/word/2010/wordprocessingInk" xmlns:wne="http://schemas.microsoft.com/office/word/2006/wordml" xmlns:wps="http://schemas.microsoft.com/office/word/2010/wordprocessingShape" mc:Ignorable="w14 w15 w16se w16cid w16 w16cex w16sdtdh wp14">
+<w:ftr xmlns:wpc="http://schemas.microsoft.com/office/word/2010/wordprocessingCanvas" xmlns:cx="http://schemas.microsoft.com/office/drawing/2014/chartex" xmlns:cx1="http://schemas.microsoft.com/office/drawing/2015/9/8/chartex" xmlns:cx2="http://schemas.microsoft.com/office/drawing/2015/10/21/chartex" xmlns:cx3="http://schemas.microsoft.com/office/drawing/2016/5/9/chartex" xmlns:cx4="http://schemas.microsoft.com/office/drawing/2016/5/10/chartex" xmlns:cx5="http://schemas.microsoft.com/office/drawing/2016/5/11/chartex" xmlns:cx6="http://schemas.microsoft.com/office/drawing/2016/5/12/chartex" xmlns:cx7="http://schemas.microsoft.com/office/drawing/2016/5/13/chartex" xmlns:cx8="http://schemas.microsoft.com/office/drawing/2016/5/14/chartex" xmlns:mc="http://schemas.openxmlformats.org/markup-compatibility/2006" xmlns:aink="http://schemas.microsoft.com/office/drawing/2016/ink" xmlns:am3d="http://schemas.microsoft.com/office/drawing/2017/model3d" xmlns:o="urn:schemas-microsoft-com:office:office" xmlns:r="http://schemas.openxmlformats.org/officeDocument/2006/relationships" xmlns:m="http://schemas.openxmlformats.org/officeDocument/2006/math" xmlns:v="urn:schemas-microsoft-com:vml" xmlns:wp14="http://schemas.microsoft.com/office/word/2010/wordprocessingDrawing" xmlns:wp="http://schemas.openxmlformats.org/drawingml/2006/wordprocessingDrawing" xmlns:w10="urn:schemas-microsoft-com:office:word" xmlns:w="http://schemas.openxmlformats.org/wordprocessingml/2006/main" xmlns:w14="http://schemas.microsoft.com/office/word/2010/wordml" xmlns:w15="http://schemas.microsoft.com/office/word/2012/wordml" xmlns:w16cex="http://schemas.microsoft.com/office/word/2018/wordml/cex" xmlns:w16cid="http://schemas.microsoft.com/office/word/2016/wordml/cid" xmlns:w16="http://schemas.microsoft.com/office/word/2018/wordml" xmlns:w16sdtdh="http://schemas.microsoft.com/office/word/2020/wordml/sdtdatahash" xmlns:w16se="http://schemas.microsoft.com/office/word/2015/wordml/symex" xmlns:wpg="http://schemas.microsoft.com/office/word/2010/wordprocessingGroup" xmlns:wpi="http://schemas.microsoft.com/office/word/2010/wordprocessingInk" xmlns:wne="http://schemas.microsoft.com/office/word/2006/wordml" xmlns:wps="http://schemas.microsoft.com/office/word/2010/wordprocessingShape" mc:Ignorable="w14 w15 w16se w16cid w16 w16cex w16sdtdh wp14">
   <w:sdt>
     <w:sdtPr>
       <w:rPr>
@@ -2525,6 +2538,11 @@
         <w:docPartUnique/>
       </w:docPartObj>
     </w:sdtPr>
+    <w:sdtEndPr>
+      <w:rPr>
+        <w:rStyle w:val="PageNumber"/>
+      </w:rPr>
+    </w:sdtEndPr>
     <w:sdtContent>
       <w:p>
         <w:pPr>
@@ -2583,10 +2601,7 @@
       <w:t>fall</w:t>
     </w:r>
     <w:r>
-      <w:t xml:space="preserve"> </w:t>
-    </w:r>
-    <w:r>
-      <w:t>202</w:t>
+      <w:t xml:space="preserve"> 202</w:t>
     </w:r>
     <w:r>
       <w:t>3</w:t>
@@ -2599,7 +2614,7 @@
 </file>
 
 <file path=word/footer3.xml><?xml version="1.0" encoding="utf-8"?>
-<w:ftr xmlns:wpc="http://schemas.microsoft.com/office/word/2010/wordprocessingCanvas" xmlns:cx="http://schemas.microsoft.com/office/drawing/2014/chartex" xmlns:cx1="http://schemas.microsoft.com/office/drawing/2015/9/8/chartex" xmlns:cx2="http://schemas.microsoft.com/office/drawing/2015/10/21/chartex" xmlns:cx3="http://schemas.microsoft.com/office/drawing/2016/5/9/chartex" xmlns:cx4="http://schemas.microsoft.com/office/drawing/2016/5/10/chartex" xmlns:cx5="http://schemas.microsoft.com/office/drawing/2016/5/11/chartex" xmlns:cx6="http://schemas.microsoft.com/office/drawing/2016/5/12/chartex" xmlns:cx7="http://schemas.microsoft.com/office/drawing/2016/5/13/chartex" xmlns:cx8="http://schemas.microsoft.com/office/drawing/2016/5/14/chartex" xmlns:mc="http://schemas.openxmlformats.org/markup-compatibility/2006" xmlns:aink="http://schemas.microsoft.com/office/drawing/2016/ink" xmlns:am3d="http://schemas.microsoft.com/office/drawing/2017/model3d" xmlns:o="urn:schemas-microsoft-com:office:office" xmlns:oel="http://schemas.microsoft.com/office/2019/extlst" xmlns:r="http://schemas.openxmlformats.org/officeDocument/2006/relationships" xmlns:m="http://schemas.openxmlformats.org/officeDocument/2006/math" xmlns:v="urn:schemas-microsoft-com:vml" xmlns:wp14="http://schemas.microsoft.com/office/word/2010/wordprocessingDrawing" xmlns:wp="http://schemas.openxmlformats.org/drawingml/2006/wordprocessingDrawing" xmlns:w10="urn:schemas-microsoft-com:office:word" xmlns:w="http://schemas.openxmlformats.org/wordprocessingml/2006/main" xmlns:w14="http://schemas.microsoft.com/office/word/2010/wordml" xmlns:w15="http://schemas.microsoft.com/office/word/2012/wordml" xmlns:w16cex="http://schemas.microsoft.com/office/word/2018/wordml/cex" xmlns:w16cid="http://schemas.microsoft.com/office/word/2016/wordml/cid" xmlns:w16="http://schemas.microsoft.com/office/word/2018/wordml" xmlns:w16sdtdh="http://schemas.microsoft.com/office/word/2020/wordml/sdtdatahash" xmlns:w16se="http://schemas.microsoft.com/office/word/2015/wordml/symex" xmlns:wpg="http://schemas.microsoft.com/office/word/2010/wordprocessingGroup" xmlns:wpi="http://schemas.microsoft.com/office/word/2010/wordprocessingInk" xmlns:wne="http://schemas.microsoft.com/office/word/2006/wordml" xmlns:wps="http://schemas.microsoft.com/office/word/2010/wordprocessingShape" mc:Ignorable="w14 w15 w16se w16cid w16 w16cex w16sdtdh wp14">
+<w:ftr xmlns:wpc="http://schemas.microsoft.com/office/word/2010/wordprocessingCanvas" xmlns:cx="http://schemas.microsoft.com/office/drawing/2014/chartex" xmlns:cx1="http://schemas.microsoft.com/office/drawing/2015/9/8/chartex" xmlns:cx2="http://schemas.microsoft.com/office/drawing/2015/10/21/chartex" xmlns:cx3="http://schemas.microsoft.com/office/drawing/2016/5/9/chartex" xmlns:cx4="http://schemas.microsoft.com/office/drawing/2016/5/10/chartex" xmlns:cx5="http://schemas.microsoft.com/office/drawing/2016/5/11/chartex" xmlns:cx6="http://schemas.microsoft.com/office/drawing/2016/5/12/chartex" xmlns:cx7="http://schemas.microsoft.com/office/drawing/2016/5/13/chartex" xmlns:cx8="http://schemas.microsoft.com/office/drawing/2016/5/14/chartex" xmlns:mc="http://schemas.openxmlformats.org/markup-compatibility/2006" xmlns:aink="http://schemas.microsoft.com/office/drawing/2016/ink" xmlns:am3d="http://schemas.microsoft.com/office/drawing/2017/model3d" xmlns:o="urn:schemas-microsoft-com:office:office" xmlns:r="http://schemas.openxmlformats.org/officeDocument/2006/relationships" xmlns:m="http://schemas.openxmlformats.org/officeDocument/2006/math" xmlns:v="urn:schemas-microsoft-com:vml" xmlns:wp14="http://schemas.microsoft.com/office/word/2010/wordprocessingDrawing" xmlns:wp="http://schemas.openxmlformats.org/drawingml/2006/wordprocessingDrawing" xmlns:w10="urn:schemas-microsoft-com:office:word" xmlns:w="http://schemas.openxmlformats.org/wordprocessingml/2006/main" xmlns:w14="http://schemas.microsoft.com/office/word/2010/wordml" xmlns:w15="http://schemas.microsoft.com/office/word/2012/wordml" xmlns:w16cex="http://schemas.microsoft.com/office/word/2018/wordml/cex" xmlns:w16cid="http://schemas.microsoft.com/office/word/2016/wordml/cid" xmlns:w16="http://schemas.microsoft.com/office/word/2018/wordml" xmlns:w16sdtdh="http://schemas.microsoft.com/office/word/2020/wordml/sdtdatahash" xmlns:w16se="http://schemas.microsoft.com/office/word/2015/wordml/symex" xmlns:wpg="http://schemas.microsoft.com/office/word/2010/wordprocessingGroup" xmlns:wpi="http://schemas.microsoft.com/office/word/2010/wordprocessingInk" xmlns:wne="http://schemas.microsoft.com/office/word/2006/wordml" xmlns:wps="http://schemas.microsoft.com/office/word/2010/wordprocessingShape" mc:Ignorable="w14 w15 w16se w16cid w16 w16cex w16sdtdh wp14">
   <w:p>
     <w:pPr>
       <w:pStyle w:val="Footer"/>
@@ -2609,7 +2624,7 @@
 </file>
 
 <file path=word/footnotes.xml><?xml version="1.0" encoding="utf-8"?>
-<w:footnotes xmlns:wpc="http://schemas.microsoft.com/office/word/2010/wordprocessingCanvas" xmlns:cx="http://schemas.microsoft.com/office/drawing/2014/chartex" xmlns:cx1="http://schemas.microsoft.com/office/drawing/2015/9/8/chartex" xmlns:cx2="http://schemas.microsoft.com/office/drawing/2015/10/21/chartex" xmlns:cx3="http://schemas.microsoft.com/office/drawing/2016/5/9/chartex" xmlns:cx4="http://schemas.microsoft.com/office/drawing/2016/5/10/chartex" xmlns:cx5="http://schemas.microsoft.com/office/drawing/2016/5/11/chartex" xmlns:cx6="http://schemas.microsoft.com/office/drawing/2016/5/12/chartex" xmlns:cx7="http://schemas.microsoft.com/office/drawing/2016/5/13/chartex" xmlns:cx8="http://schemas.microsoft.com/office/drawing/2016/5/14/chartex" xmlns:mc="http://schemas.openxmlformats.org/markup-compatibility/2006" xmlns:aink="http://schemas.microsoft.com/office/drawing/2016/ink" xmlns:am3d="http://schemas.microsoft.com/office/drawing/2017/model3d" xmlns:o="urn:schemas-microsoft-com:office:office" xmlns:oel="http://schemas.microsoft.com/office/2019/extlst" xmlns:r="http://schemas.openxmlformats.org/officeDocument/2006/relationships" xmlns:m="http://schemas.openxmlformats.org/officeDocument/2006/math" xmlns:v="urn:schemas-microsoft-com:vml" xmlns:wp14="http://schemas.microsoft.com/office/word/2010/wordprocessingDrawing" xmlns:wp="http://schemas.openxmlformats.org/drawingml/2006/wordprocessingDrawing" xmlns:w10="urn:schemas-microsoft-com:office:word" xmlns:w="http://schemas.openxmlformats.org/wordprocessingml/2006/main" xmlns:w14="http://schemas.microsoft.com/office/word/2010/wordml" xmlns:w15="http://schemas.microsoft.com/office/word/2012/wordml" xmlns:w16cex="http://schemas.microsoft.com/office/word/2018/wordml/cex" xmlns:w16cid="http://schemas.microsoft.com/office/word/2016/wordml/cid" xmlns:w16="http://schemas.microsoft.com/office/word/2018/wordml" xmlns:w16sdtdh="http://schemas.microsoft.com/office/word/2020/wordml/sdtdatahash" xmlns:w16se="http://schemas.microsoft.com/office/word/2015/wordml/symex" xmlns:wpg="http://schemas.microsoft.com/office/word/2010/wordprocessingGroup" xmlns:wpi="http://schemas.microsoft.com/office/word/2010/wordprocessingInk" xmlns:wne="http://schemas.microsoft.com/office/word/2006/wordml" xmlns:wps="http://schemas.microsoft.com/office/word/2010/wordprocessingShape" mc:Ignorable="w14 w15 w16se w16cid w16 w16cex w16sdtdh wp14">
+<w:footnotes xmlns:wpc="http://schemas.microsoft.com/office/word/2010/wordprocessingCanvas" xmlns:cx="http://schemas.microsoft.com/office/drawing/2014/chartex" xmlns:cx1="http://schemas.microsoft.com/office/drawing/2015/9/8/chartex" xmlns:cx2="http://schemas.microsoft.com/office/drawing/2015/10/21/chartex" xmlns:cx3="http://schemas.microsoft.com/office/drawing/2016/5/9/chartex" xmlns:cx4="http://schemas.microsoft.com/office/drawing/2016/5/10/chartex" xmlns:cx5="http://schemas.microsoft.com/office/drawing/2016/5/11/chartex" xmlns:cx6="http://schemas.microsoft.com/office/drawing/2016/5/12/chartex" xmlns:cx7="http://schemas.microsoft.com/office/drawing/2016/5/13/chartex" xmlns:cx8="http://schemas.microsoft.com/office/drawing/2016/5/14/chartex" xmlns:mc="http://schemas.openxmlformats.org/markup-compatibility/2006" xmlns:aink="http://schemas.microsoft.com/office/drawing/2016/ink" xmlns:am3d="http://schemas.microsoft.com/office/drawing/2017/model3d" xmlns:o="urn:schemas-microsoft-com:office:office" xmlns:r="http://schemas.openxmlformats.org/officeDocument/2006/relationships" xmlns:m="http://schemas.openxmlformats.org/officeDocument/2006/math" xmlns:v="urn:schemas-microsoft-com:vml" xmlns:wp14="http://schemas.microsoft.com/office/word/2010/wordprocessingDrawing" xmlns:wp="http://schemas.openxmlformats.org/drawingml/2006/wordprocessingDrawing" xmlns:w10="urn:schemas-microsoft-com:office:word" xmlns:w="http://schemas.openxmlformats.org/wordprocessingml/2006/main" xmlns:w14="http://schemas.microsoft.com/office/word/2010/wordml" xmlns:w15="http://schemas.microsoft.com/office/word/2012/wordml" xmlns:w16cex="http://schemas.microsoft.com/office/word/2018/wordml/cex" xmlns:w16cid="http://schemas.microsoft.com/office/word/2016/wordml/cid" xmlns:w16="http://schemas.microsoft.com/office/word/2018/wordml" xmlns:w16sdtdh="http://schemas.microsoft.com/office/word/2020/wordml/sdtdatahash" xmlns:w16se="http://schemas.microsoft.com/office/word/2015/wordml/symex" xmlns:wpg="http://schemas.microsoft.com/office/word/2010/wordprocessingGroup" xmlns:wpi="http://schemas.microsoft.com/office/word/2010/wordprocessingInk" xmlns:wne="http://schemas.microsoft.com/office/word/2006/wordml" xmlns:wps="http://schemas.microsoft.com/office/word/2010/wordprocessingShape" mc:Ignorable="w14 w15 w16se w16cid w16 w16cex w16sdtdh wp14">
   <w:footnote w:type="separator" w:id="-1">
     <w:p>
       <w:r>
@@ -2628,7 +2643,7 @@
 </file>
 
 <file path=word/header1.xml><?xml version="1.0" encoding="utf-8"?>
-<w:hdr xmlns:wpc="http://schemas.microsoft.com/office/word/2010/wordprocessingCanvas" xmlns:cx="http://schemas.microsoft.com/office/drawing/2014/chartex" xmlns:cx1="http://schemas.microsoft.com/office/drawing/2015/9/8/chartex" xmlns:cx2="http://schemas.microsoft.com/office/drawing/2015/10/21/chartex" xmlns:cx3="http://schemas.microsoft.com/office/drawing/2016/5/9/chartex" xmlns:cx4="http://schemas.microsoft.com/office/drawing/2016/5/10/chartex" xmlns:cx5="http://schemas.microsoft.com/office/drawing/2016/5/11/chartex" xmlns:cx6="http://schemas.microsoft.com/office/drawing/2016/5/12/chartex" xmlns:cx7="http://schemas.microsoft.com/office/drawing/2016/5/13/chartex" xmlns:cx8="http://schemas.microsoft.com/office/drawing/2016/5/14/chartex" xmlns:mc="http://schemas.openxmlformats.org/markup-compatibility/2006" xmlns:aink="http://schemas.microsoft.com/office/drawing/2016/ink" xmlns:am3d="http://schemas.microsoft.com/office/drawing/2017/model3d" xmlns:o="urn:schemas-microsoft-com:office:office" xmlns:oel="http://schemas.microsoft.com/office/2019/extlst" xmlns:r="http://schemas.openxmlformats.org/officeDocument/2006/relationships" xmlns:m="http://schemas.openxmlformats.org/officeDocument/2006/math" xmlns:v="urn:schemas-microsoft-com:vml" xmlns:wp14="http://schemas.microsoft.com/office/word/2010/wordprocessingDrawing" xmlns:wp="http://schemas.openxmlformats.org/drawingml/2006/wordprocessingDrawing" xmlns:w10="urn:schemas-microsoft-com:office:word" xmlns:w="http://schemas.openxmlformats.org/wordprocessingml/2006/main" xmlns:w14="http://schemas.microsoft.com/office/word/2010/wordml" xmlns:w15="http://schemas.microsoft.com/office/word/2012/wordml" xmlns:w16cex="http://schemas.microsoft.com/office/word/2018/wordml/cex" xmlns:w16cid="http://schemas.microsoft.com/office/word/2016/wordml/cid" xmlns:w16="http://schemas.microsoft.com/office/word/2018/wordml" xmlns:w16sdtdh="http://schemas.microsoft.com/office/word/2020/wordml/sdtdatahash" xmlns:w16se="http://schemas.microsoft.com/office/word/2015/wordml/symex" xmlns:wpg="http://schemas.microsoft.com/office/word/2010/wordprocessingGroup" xmlns:wpi="http://schemas.microsoft.com/office/word/2010/wordprocessingInk" xmlns:wne="http://schemas.microsoft.com/office/word/2006/wordml" xmlns:wps="http://schemas.microsoft.com/office/word/2010/wordprocessingShape" mc:Ignorable="w14 w15 w16se w16cid w16 w16cex w16sdtdh wp14">
+<w:hdr xmlns:wpc="http://schemas.microsoft.com/office/word/2010/wordprocessingCanvas" xmlns:cx="http://schemas.microsoft.com/office/drawing/2014/chartex" xmlns:cx1="http://schemas.microsoft.com/office/drawing/2015/9/8/chartex" xmlns:cx2="http://schemas.microsoft.com/office/drawing/2015/10/21/chartex" xmlns:cx3="http://schemas.microsoft.com/office/drawing/2016/5/9/chartex" xmlns:cx4="http://schemas.microsoft.com/office/drawing/2016/5/10/chartex" xmlns:cx5="http://schemas.microsoft.com/office/drawing/2016/5/11/chartex" xmlns:cx6="http://schemas.microsoft.com/office/drawing/2016/5/12/chartex" xmlns:cx7="http://schemas.microsoft.com/office/drawing/2016/5/13/chartex" xmlns:cx8="http://schemas.microsoft.com/office/drawing/2016/5/14/chartex" xmlns:mc="http://schemas.openxmlformats.org/markup-compatibility/2006" xmlns:aink="http://schemas.microsoft.com/office/drawing/2016/ink" xmlns:am3d="http://schemas.microsoft.com/office/drawing/2017/model3d" xmlns:o="urn:schemas-microsoft-com:office:office" xmlns:r="http://schemas.openxmlformats.org/officeDocument/2006/relationships" xmlns:m="http://schemas.openxmlformats.org/officeDocument/2006/math" xmlns:v="urn:schemas-microsoft-com:vml" xmlns:wp14="http://schemas.microsoft.com/office/word/2010/wordprocessingDrawing" xmlns:wp="http://schemas.openxmlformats.org/drawingml/2006/wordprocessingDrawing" xmlns:w10="urn:schemas-microsoft-com:office:word" xmlns:w="http://schemas.openxmlformats.org/wordprocessingml/2006/main" xmlns:w14="http://schemas.microsoft.com/office/word/2010/wordml" xmlns:w15="http://schemas.microsoft.com/office/word/2012/wordml" xmlns:w16cex="http://schemas.microsoft.com/office/word/2018/wordml/cex" xmlns:w16cid="http://schemas.microsoft.com/office/word/2016/wordml/cid" xmlns:w16="http://schemas.microsoft.com/office/word/2018/wordml" xmlns:w16sdtdh="http://schemas.microsoft.com/office/word/2020/wordml/sdtdatahash" xmlns:w16se="http://schemas.microsoft.com/office/word/2015/wordml/symex" xmlns:wpg="http://schemas.microsoft.com/office/word/2010/wordprocessingGroup" xmlns:wpi="http://schemas.microsoft.com/office/word/2010/wordprocessingInk" xmlns:wne="http://schemas.microsoft.com/office/word/2006/wordml" xmlns:wps="http://schemas.microsoft.com/office/word/2010/wordprocessingShape" mc:Ignorable="w14 w15 w16se w16cid w16 w16cex w16sdtdh wp14">
   <w:p>
     <w:pPr>
       <w:pStyle w:val="Header"/>
@@ -2638,7 +2653,7 @@
 </file>
 
 <file path=word/header2.xml><?xml version="1.0" encoding="utf-8"?>
-<w:hdr xmlns:wpc="http://schemas.microsoft.com/office/word/2010/wordprocessingCanvas" xmlns:cx="http://schemas.microsoft.com/office/drawing/2014/chartex" xmlns:cx1="http://schemas.microsoft.com/office/drawing/2015/9/8/chartex" xmlns:cx2="http://schemas.microsoft.com/office/drawing/2015/10/21/chartex" xmlns:cx3="http://schemas.microsoft.com/office/drawing/2016/5/9/chartex" xmlns:cx4="http://schemas.microsoft.com/office/drawing/2016/5/10/chartex" xmlns:cx5="http://schemas.microsoft.com/office/drawing/2016/5/11/chartex" xmlns:cx6="http://schemas.microsoft.com/office/drawing/2016/5/12/chartex" xmlns:cx7="http://schemas.microsoft.com/office/drawing/2016/5/13/chartex" xmlns:cx8="http://schemas.microsoft.com/office/drawing/2016/5/14/chartex" xmlns:mc="http://schemas.openxmlformats.org/markup-compatibility/2006" xmlns:aink="http://schemas.microsoft.com/office/drawing/2016/ink" xmlns:am3d="http://schemas.microsoft.com/office/drawing/2017/model3d" xmlns:o="urn:schemas-microsoft-com:office:office" xmlns:oel="http://schemas.microsoft.com/office/2019/extlst" xmlns:r="http://schemas.openxmlformats.org/officeDocument/2006/relationships" xmlns:m="http://schemas.openxmlformats.org/officeDocument/2006/math" xmlns:v="urn:schemas-microsoft-com:vml" xmlns:wp14="http://schemas.microsoft.com/office/word/2010/wordprocessingDrawing" xmlns:wp="http://schemas.openxmlformats.org/drawingml/2006/wordprocessingDrawing" xmlns:w10="urn:schemas-microsoft-com:office:word" xmlns:w="http://schemas.openxmlformats.org/wordprocessingml/2006/main" xmlns:w14="http://schemas.microsoft.com/office/word/2010/wordml" xmlns:w15="http://schemas.microsoft.com/office/word/2012/wordml" xmlns:w16cex="http://schemas.microsoft.com/office/word/2018/wordml/cex" xmlns:w16cid="http://schemas.microsoft.com/office/word/2016/wordml/cid" xmlns:w16="http://schemas.microsoft.com/office/word/2018/wordml" xmlns:w16sdtdh="http://schemas.microsoft.com/office/word/2020/wordml/sdtdatahash" xmlns:w16se="http://schemas.microsoft.com/office/word/2015/wordml/symex" xmlns:wpg="http://schemas.microsoft.com/office/word/2010/wordprocessingGroup" xmlns:wpi="http://schemas.microsoft.com/office/word/2010/wordprocessingInk" xmlns:wne="http://schemas.microsoft.com/office/word/2006/wordml" xmlns:wps="http://schemas.microsoft.com/office/word/2010/wordprocessingShape" mc:Ignorable="w14 w15 w16se w16cid w16 w16cex w16sdtdh wp14">
+<w:hdr xmlns:wpc="http://schemas.microsoft.com/office/word/2010/wordprocessingCanvas" xmlns:cx="http://schemas.microsoft.com/office/drawing/2014/chartex" xmlns:cx1="http://schemas.microsoft.com/office/drawing/2015/9/8/chartex" xmlns:cx2="http://schemas.microsoft.com/office/drawing/2015/10/21/chartex" xmlns:cx3="http://schemas.microsoft.com/office/drawing/2016/5/9/chartex" xmlns:cx4="http://schemas.microsoft.com/office/drawing/2016/5/10/chartex" xmlns:cx5="http://schemas.microsoft.com/office/drawing/2016/5/11/chartex" xmlns:cx6="http://schemas.microsoft.com/office/drawing/2016/5/12/chartex" xmlns:cx7="http://schemas.microsoft.com/office/drawing/2016/5/13/chartex" xmlns:cx8="http://schemas.microsoft.com/office/drawing/2016/5/14/chartex" xmlns:mc="http://schemas.openxmlformats.org/markup-compatibility/2006" xmlns:aink="http://schemas.microsoft.com/office/drawing/2016/ink" xmlns:am3d="http://schemas.microsoft.com/office/drawing/2017/model3d" xmlns:o="urn:schemas-microsoft-com:office:office" xmlns:r="http://schemas.openxmlformats.org/officeDocument/2006/relationships" xmlns:m="http://schemas.openxmlformats.org/officeDocument/2006/math" xmlns:v="urn:schemas-microsoft-com:vml" xmlns:wp14="http://schemas.microsoft.com/office/word/2010/wordprocessingDrawing" xmlns:wp="http://schemas.openxmlformats.org/drawingml/2006/wordprocessingDrawing" xmlns:w10="urn:schemas-microsoft-com:office:word" xmlns:w="http://schemas.openxmlformats.org/wordprocessingml/2006/main" xmlns:w14="http://schemas.microsoft.com/office/word/2010/wordml" xmlns:w15="http://schemas.microsoft.com/office/word/2012/wordml" xmlns:w16cex="http://schemas.microsoft.com/office/word/2018/wordml/cex" xmlns:w16cid="http://schemas.microsoft.com/office/word/2016/wordml/cid" xmlns:w16="http://schemas.microsoft.com/office/word/2018/wordml" xmlns:w16sdtdh="http://schemas.microsoft.com/office/word/2020/wordml/sdtdatahash" xmlns:w16se="http://schemas.microsoft.com/office/word/2015/wordml/symex" xmlns:wpg="http://schemas.microsoft.com/office/word/2010/wordprocessingGroup" xmlns:wpi="http://schemas.microsoft.com/office/word/2010/wordprocessingInk" xmlns:wne="http://schemas.microsoft.com/office/word/2006/wordml" xmlns:wps="http://schemas.microsoft.com/office/word/2010/wordprocessingShape" mc:Ignorable="w14 w15 w16se w16cid w16 w16cex w16sdtdh wp14">
   <w:p>
     <w:pPr>
       <w:pStyle w:val="Header"/>
@@ -2743,7 +2758,7 @@
 </file>
 
 <file path=word/header3.xml><?xml version="1.0" encoding="utf-8"?>
-<w:hdr xmlns:wpc="http://schemas.microsoft.com/office/word/2010/wordprocessingCanvas" xmlns:cx="http://schemas.microsoft.com/office/drawing/2014/chartex" xmlns:cx1="http://schemas.microsoft.com/office/drawing/2015/9/8/chartex" xmlns:cx2="http://schemas.microsoft.com/office/drawing/2015/10/21/chartex" xmlns:cx3="http://schemas.microsoft.com/office/drawing/2016/5/9/chartex" xmlns:cx4="http://schemas.microsoft.com/office/drawing/2016/5/10/chartex" xmlns:cx5="http://schemas.microsoft.com/office/drawing/2016/5/11/chartex" xmlns:cx6="http://schemas.microsoft.com/office/drawing/2016/5/12/chartex" xmlns:cx7="http://schemas.microsoft.com/office/drawing/2016/5/13/chartex" xmlns:cx8="http://schemas.microsoft.com/office/drawing/2016/5/14/chartex" xmlns:mc="http://schemas.openxmlformats.org/markup-compatibility/2006" xmlns:aink="http://schemas.microsoft.com/office/drawing/2016/ink" xmlns:am3d="http://schemas.microsoft.com/office/drawing/2017/model3d" xmlns:o="urn:schemas-microsoft-com:office:office" xmlns:oel="http://schemas.microsoft.com/office/2019/extlst" xmlns:r="http://schemas.openxmlformats.org/officeDocument/2006/relationships" xmlns:m="http://schemas.openxmlformats.org/officeDocument/2006/math" xmlns:v="urn:schemas-microsoft-com:vml" xmlns:wp14="http://schemas.microsoft.com/office/word/2010/wordprocessingDrawing" xmlns:wp="http://schemas.openxmlformats.org/drawingml/2006/wordprocessingDrawing" xmlns:w10="urn:schemas-microsoft-com:office:word" xmlns:w="http://schemas.openxmlformats.org/wordprocessingml/2006/main" xmlns:w14="http://schemas.microsoft.com/office/word/2010/wordml" xmlns:w15="http://schemas.microsoft.com/office/word/2012/wordml" xmlns:w16cex="http://schemas.microsoft.com/office/word/2018/wordml/cex" xmlns:w16cid="http://schemas.microsoft.com/office/word/2016/wordml/cid" xmlns:w16="http://schemas.microsoft.com/office/word/2018/wordml" xmlns:w16sdtdh="http://schemas.microsoft.com/office/word/2020/wordml/sdtdatahash" xmlns:w16se="http://schemas.microsoft.com/office/word/2015/wordml/symex" xmlns:wpg="http://schemas.microsoft.com/office/word/2010/wordprocessingGroup" xmlns:wpi="http://schemas.microsoft.com/office/word/2010/wordprocessingInk" xmlns:wne="http://schemas.microsoft.com/office/word/2006/wordml" xmlns:wps="http://schemas.microsoft.com/office/word/2010/wordprocessingShape" mc:Ignorable="w14 w15 w16se w16cid w16 w16cex w16sdtdh wp14">
+<w:hdr xmlns:wpc="http://schemas.microsoft.com/office/word/2010/wordprocessingCanvas" xmlns:cx="http://schemas.microsoft.com/office/drawing/2014/chartex" xmlns:cx1="http://schemas.microsoft.com/office/drawing/2015/9/8/chartex" xmlns:cx2="http://schemas.microsoft.com/office/drawing/2015/10/21/chartex" xmlns:cx3="http://schemas.microsoft.com/office/drawing/2016/5/9/chartex" xmlns:cx4="http://schemas.microsoft.com/office/drawing/2016/5/10/chartex" xmlns:cx5="http://schemas.microsoft.com/office/drawing/2016/5/11/chartex" xmlns:cx6="http://schemas.microsoft.com/office/drawing/2016/5/12/chartex" xmlns:cx7="http://schemas.microsoft.com/office/drawing/2016/5/13/chartex" xmlns:cx8="http://schemas.microsoft.com/office/drawing/2016/5/14/chartex" xmlns:mc="http://schemas.openxmlformats.org/markup-compatibility/2006" xmlns:aink="http://schemas.microsoft.com/office/drawing/2016/ink" xmlns:am3d="http://schemas.microsoft.com/office/drawing/2017/model3d" xmlns:o="urn:schemas-microsoft-com:office:office" xmlns:r="http://schemas.openxmlformats.org/officeDocument/2006/relationships" xmlns:m="http://schemas.openxmlformats.org/officeDocument/2006/math" xmlns:v="urn:schemas-microsoft-com:vml" xmlns:wp14="http://schemas.microsoft.com/office/word/2010/wordprocessingDrawing" xmlns:wp="http://schemas.openxmlformats.org/drawingml/2006/wordprocessingDrawing" xmlns:w10="urn:schemas-microsoft-com:office:word" xmlns:w="http://schemas.openxmlformats.org/wordprocessingml/2006/main" xmlns:w14="http://schemas.microsoft.com/office/word/2010/wordml" xmlns:w15="http://schemas.microsoft.com/office/word/2012/wordml" xmlns:w16cex="http://schemas.microsoft.com/office/word/2018/wordml/cex" xmlns:w16cid="http://schemas.microsoft.com/office/word/2016/wordml/cid" xmlns:w16="http://schemas.microsoft.com/office/word/2018/wordml" xmlns:w16sdtdh="http://schemas.microsoft.com/office/word/2020/wordml/sdtdatahash" xmlns:w16se="http://schemas.microsoft.com/office/word/2015/wordml/symex" xmlns:wpg="http://schemas.microsoft.com/office/word/2010/wordprocessingGroup" xmlns:wpi="http://schemas.microsoft.com/office/word/2010/wordprocessingInk" xmlns:wne="http://schemas.microsoft.com/office/word/2006/wordml" xmlns:wps="http://schemas.microsoft.com/office/word/2010/wordprocessingShape" mc:Ignorable="w14 w15 w16se w16cid w16 w16cex w16sdtdh wp14">
   <w:p>
     <w:pPr>
       <w:pStyle w:val="Header"/>
@@ -2753,7 +2768,7 @@
 </file>
 
 <file path=word/numbering.xml><?xml version="1.0" encoding="utf-8"?>
-<w:numbering xmlns:wpc="http://schemas.microsoft.com/office/word/2010/wordprocessingCanvas" xmlns:cx="http://schemas.microsoft.com/office/drawing/2014/chartex" xmlns:cx1="http://schemas.microsoft.com/office/drawing/2015/9/8/chartex" xmlns:cx2="http://schemas.microsoft.com/office/drawing/2015/10/21/chartex" xmlns:cx3="http://schemas.microsoft.com/office/drawing/2016/5/9/chartex" xmlns:cx4="http://schemas.microsoft.com/office/drawing/2016/5/10/chartex" xmlns:cx5="http://schemas.microsoft.com/office/drawing/2016/5/11/chartex" xmlns:cx6="http://schemas.microsoft.com/office/drawing/2016/5/12/chartex" xmlns:cx7="http://schemas.microsoft.com/office/drawing/2016/5/13/chartex" xmlns:cx8="http://schemas.microsoft.com/office/drawing/2016/5/14/chartex" xmlns:mc="http://schemas.openxmlformats.org/markup-compatibility/2006" xmlns:aink="http://schemas.microsoft.com/office/drawing/2016/ink" xmlns:am3d="http://schemas.microsoft.com/office/drawing/2017/model3d" xmlns:o="urn:schemas-microsoft-com:office:office" xmlns:oel="http://schemas.microsoft.com/office/2019/extlst" xmlns:r="http://schemas.openxmlformats.org/officeDocument/2006/relationships" xmlns:m="http://schemas.openxmlformats.org/officeDocument/2006/math" xmlns:v="urn:schemas-microsoft-com:vml" xmlns:wp14="http://schemas.microsoft.com/office/word/2010/wordprocessingDrawing" xmlns:wp="http://schemas.openxmlformats.org/drawingml/2006/wordprocessingDrawing" xmlns:w10="urn:schemas-microsoft-com:office:word" xmlns:w="http://schemas.openxmlformats.org/wordprocessingml/2006/main" xmlns:w14="http://schemas.microsoft.com/office/word/2010/wordml" xmlns:w15="http://schemas.microsoft.com/office/word/2012/wordml" xmlns:w16cex="http://schemas.microsoft.com/office/word/2018/wordml/cex" xmlns:w16cid="http://schemas.microsoft.com/office/word/2016/wordml/cid" xmlns:w16="http://schemas.microsoft.com/office/word/2018/wordml" xmlns:w16sdtdh="http://schemas.microsoft.com/office/word/2020/wordml/sdtdatahash" xmlns:w16se="http://schemas.microsoft.com/office/word/2015/wordml/symex" xmlns:wpg="http://schemas.microsoft.com/office/word/2010/wordprocessingGroup" xmlns:wpi="http://schemas.microsoft.com/office/word/2010/wordprocessingInk" xmlns:wne="http://schemas.microsoft.com/office/word/2006/wordml" xmlns:wps="http://schemas.microsoft.com/office/word/2010/wordprocessingShape" mc:Ignorable="w14 w15 w16se w16cid w16 w16cex w16sdtdh wp14">
+<w:numbering xmlns:wpc="http://schemas.microsoft.com/office/word/2010/wordprocessingCanvas" xmlns:cx="http://schemas.microsoft.com/office/drawing/2014/chartex" xmlns:cx1="http://schemas.microsoft.com/office/drawing/2015/9/8/chartex" xmlns:cx2="http://schemas.microsoft.com/office/drawing/2015/10/21/chartex" xmlns:cx3="http://schemas.microsoft.com/office/drawing/2016/5/9/chartex" xmlns:cx4="http://schemas.microsoft.com/office/drawing/2016/5/10/chartex" xmlns:cx5="http://schemas.microsoft.com/office/drawing/2016/5/11/chartex" xmlns:cx6="http://schemas.microsoft.com/office/drawing/2016/5/12/chartex" xmlns:cx7="http://schemas.microsoft.com/office/drawing/2016/5/13/chartex" xmlns:cx8="http://schemas.microsoft.com/office/drawing/2016/5/14/chartex" xmlns:mc="http://schemas.openxmlformats.org/markup-compatibility/2006" xmlns:aink="http://schemas.microsoft.com/office/drawing/2016/ink" xmlns:am3d="http://schemas.microsoft.com/office/drawing/2017/model3d" xmlns:o="urn:schemas-microsoft-com:office:office" xmlns:r="http://schemas.openxmlformats.org/officeDocument/2006/relationships" xmlns:m="http://schemas.openxmlformats.org/officeDocument/2006/math" xmlns:v="urn:schemas-microsoft-com:vml" xmlns:wp14="http://schemas.microsoft.com/office/word/2010/wordprocessingDrawing" xmlns:wp="http://schemas.openxmlformats.org/drawingml/2006/wordprocessingDrawing" xmlns:w10="urn:schemas-microsoft-com:office:word" xmlns:w="http://schemas.openxmlformats.org/wordprocessingml/2006/main" xmlns:w14="http://schemas.microsoft.com/office/word/2010/wordml" xmlns:w15="http://schemas.microsoft.com/office/word/2012/wordml" xmlns:w16cex="http://schemas.microsoft.com/office/word/2018/wordml/cex" xmlns:w16cid="http://schemas.microsoft.com/office/word/2016/wordml/cid" xmlns:w16="http://schemas.microsoft.com/office/word/2018/wordml" xmlns:w16sdtdh="http://schemas.microsoft.com/office/word/2020/wordml/sdtdatahash" xmlns:w16se="http://schemas.microsoft.com/office/word/2015/wordml/symex" xmlns:wpg="http://schemas.microsoft.com/office/word/2010/wordprocessingGroup" xmlns:wpi="http://schemas.microsoft.com/office/word/2010/wordprocessingInk" xmlns:wne="http://schemas.microsoft.com/office/word/2006/wordml" xmlns:wps="http://schemas.microsoft.com/office/word/2010/wordprocessingShape" mc:Ignorable="w14 w15 w16se w16cid w16 w16cex w16sdtdh wp14">
   <w:abstractNum w:abstractNumId="0" w15:restartNumberingAfterBreak="0">
     <w:nsid w:val="00000001"/>
     <w:multiLevelType w:val="hybridMultilevel"/>
@@ -6331,103 +6346,103 @@
       </w:pPr>
     </w:lvl>
   </w:abstractNum>
-  <w:num w:numId="1" w16cid:durableId="1566261519">
+  <w:num w:numId="1">
     <w:abstractNumId w:val="24"/>
   </w:num>
-  <w:num w:numId="2" w16cid:durableId="1412237490">
+  <w:num w:numId="2">
     <w:abstractNumId w:val="28"/>
   </w:num>
-  <w:num w:numId="3" w16cid:durableId="464540911">
+  <w:num w:numId="3">
     <w:abstractNumId w:val="12"/>
   </w:num>
-  <w:num w:numId="4" w16cid:durableId="1154683155">
+  <w:num w:numId="4">
     <w:abstractNumId w:val="23"/>
   </w:num>
-  <w:num w:numId="5" w16cid:durableId="1350256296">
+  <w:num w:numId="5">
     <w:abstractNumId w:val="8"/>
   </w:num>
-  <w:num w:numId="6" w16cid:durableId="939487254">
+  <w:num w:numId="6">
     <w:abstractNumId w:val="5"/>
   </w:num>
-  <w:num w:numId="7" w16cid:durableId="676032318">
+  <w:num w:numId="7">
     <w:abstractNumId w:val="0"/>
   </w:num>
-  <w:num w:numId="8" w16cid:durableId="1597251148">
+  <w:num w:numId="8">
     <w:abstractNumId w:val="26"/>
   </w:num>
-  <w:num w:numId="9" w16cid:durableId="1213152778">
+  <w:num w:numId="9">
     <w:abstractNumId w:val="19"/>
   </w:num>
-  <w:num w:numId="10" w16cid:durableId="728843416">
+  <w:num w:numId="10">
     <w:abstractNumId w:val="18"/>
   </w:num>
-  <w:num w:numId="11" w16cid:durableId="1228537930">
+  <w:num w:numId="11">
     <w:abstractNumId w:val="20"/>
   </w:num>
-  <w:num w:numId="12" w16cid:durableId="691733454">
+  <w:num w:numId="12">
     <w:abstractNumId w:val="17"/>
   </w:num>
-  <w:num w:numId="13" w16cid:durableId="14965263">
+  <w:num w:numId="13">
     <w:abstractNumId w:val="21"/>
   </w:num>
-  <w:num w:numId="14" w16cid:durableId="962543081">
+  <w:num w:numId="14">
     <w:abstractNumId w:val="14"/>
   </w:num>
-  <w:num w:numId="15" w16cid:durableId="1417481529">
+  <w:num w:numId="15">
     <w:abstractNumId w:val="1"/>
   </w:num>
-  <w:num w:numId="16" w16cid:durableId="94831392">
+  <w:num w:numId="16">
     <w:abstractNumId w:val="30"/>
   </w:num>
-  <w:num w:numId="17" w16cid:durableId="678118822">
+  <w:num w:numId="17">
     <w:abstractNumId w:val="15"/>
   </w:num>
-  <w:num w:numId="18" w16cid:durableId="745228564">
+  <w:num w:numId="18">
     <w:abstractNumId w:val="25"/>
   </w:num>
-  <w:num w:numId="19" w16cid:durableId="1581136514">
+  <w:num w:numId="19">
     <w:abstractNumId w:val="32"/>
   </w:num>
-  <w:num w:numId="20" w16cid:durableId="455609820">
+  <w:num w:numId="20">
     <w:abstractNumId w:val="22"/>
   </w:num>
-  <w:num w:numId="21" w16cid:durableId="642195110">
+  <w:num w:numId="21">
     <w:abstractNumId w:val="4"/>
   </w:num>
-  <w:num w:numId="22" w16cid:durableId="1385251112">
+  <w:num w:numId="22">
     <w:abstractNumId w:val="29"/>
   </w:num>
-  <w:num w:numId="23" w16cid:durableId="144973778">
+  <w:num w:numId="23">
     <w:abstractNumId w:val="9"/>
   </w:num>
-  <w:num w:numId="24" w16cid:durableId="1189181709">
+  <w:num w:numId="24">
     <w:abstractNumId w:val="27"/>
   </w:num>
-  <w:num w:numId="25" w16cid:durableId="278874499">
+  <w:num w:numId="25">
     <w:abstractNumId w:val="16"/>
   </w:num>
-  <w:num w:numId="26" w16cid:durableId="962736974">
+  <w:num w:numId="26">
     <w:abstractNumId w:val="31"/>
   </w:num>
-  <w:num w:numId="27" w16cid:durableId="187377404">
+  <w:num w:numId="27">
     <w:abstractNumId w:val="6"/>
   </w:num>
-  <w:num w:numId="28" w16cid:durableId="1711883380">
+  <w:num w:numId="28">
     <w:abstractNumId w:val="11"/>
   </w:num>
-  <w:num w:numId="29" w16cid:durableId="1371801434">
+  <w:num w:numId="29">
     <w:abstractNumId w:val="7"/>
   </w:num>
-  <w:num w:numId="30" w16cid:durableId="1487820879">
+  <w:num w:numId="30">
     <w:abstractNumId w:val="3"/>
   </w:num>
-  <w:num w:numId="31" w16cid:durableId="1999579241">
+  <w:num w:numId="31">
     <w:abstractNumId w:val="10"/>
   </w:num>
-  <w:num w:numId="32" w16cid:durableId="132454868">
+  <w:num w:numId="32">
     <w:abstractNumId w:val="2"/>
   </w:num>
-  <w:num w:numId="33" w16cid:durableId="1904757453">
+  <w:num w:numId="33">
     <w:abstractNumId w:val="13"/>
   </w:num>
 </w:numbering>

</xml_diff>